<commit_message>
version 2 - added request and compression classes
added request and compression classes
</commit_message>
<xml_diff>
--- a/proxy/design_doc.docx
+++ b/proxy/design_doc.docx
@@ -133,35 +133,30 @@
           <w:rFonts w:hint="cs"/>
           <w:rtl/>
         </w:rPr>
-        <w:t>גרסה 1</w:t>
+        <w:t xml:space="preserve">גרסה </w:t>
+      </w:r>
+      <w:r>
+        <w:rPr>
+          <w:rStyle w:val="SubtleEmphasis"/>
+          <w:rFonts w:hint="cs"/>
+          <w:rtl/>
+        </w:rPr>
+        <w:t>2</w:t>
       </w:r>
     </w:p>
     <w:p>
       <w:pPr>
         <w:bidi/>
         <w:jc w:val="center"/>
+      </w:pPr>
+      <w:r>
         <w:rPr>
           <w:rStyle w:val="SubtleEmphasis"/>
-        </w:rPr>
-      </w:pPr>
-      <w:r>
-        <w:rPr>
-          <w:rStyle w:val="SubtleEmphasis"/>
-        </w:rPr>
-        <w:t>16.2.16</w:t>
-      </w:r>
-    </w:p>
-    <w:p>
-      <w:pPr>
-        <w:bidi/>
-        <w:jc w:val="center"/>
-      </w:pPr>
-    </w:p>
-    <w:p>
-      <w:pPr>
-        <w:bidi/>
-        <w:jc w:val="center"/>
-      </w:pPr>
+          <w:rFonts w:hint="cs"/>
+          <w:rtl/>
+        </w:rPr>
+        <w:t>17.2.16</w:t>
+      </w:r>
     </w:p>
     <w:p>
       <w:pPr>
@@ -437,6 +432,13 @@
               <w:bidi/>
               <w:spacing w:line="240" w:lineRule="auto"/>
             </w:pPr>
+            <w:r>
+              <w:rPr>
+                <w:rFonts w:hint="cs"/>
+                <w:rtl/>
+              </w:rPr>
+              <w:t>17.2.16</w:t>
+            </w:r>
           </w:p>
         </w:tc>
         <w:tc>
@@ -455,6 +457,13 @@
               <w:bidi/>
               <w:spacing w:line="240" w:lineRule="auto"/>
             </w:pPr>
+            <w:r>
+              <w:rPr>
+                <w:rFonts w:hint="cs"/>
+                <w:rtl/>
+              </w:rPr>
+              <w:t>2</w:t>
+            </w:r>
           </w:p>
         </w:tc>
         <w:tc>
@@ -472,7 +481,40 @@
               <w:widowControl w:val="0"/>
               <w:bidi/>
               <w:spacing w:line="240" w:lineRule="auto"/>
+              <w:rPr>
+                <w:rFonts w:hint="cs"/>
+                <w:rtl/>
+              </w:rPr>
             </w:pPr>
+            <w:r>
+              <w:rPr>
+                <w:rFonts w:hint="cs"/>
+                <w:rtl/>
+              </w:rPr>
+              <w:t xml:space="preserve">נוספו הגדרות, מבט על ודיון בארכיטקטורה, מחלקות </w:t>
+            </w:r>
+            <w:r>
+              <w:t xml:space="preserve">Request </w:t>
+            </w:r>
+            <w:r>
+              <w:rPr>
+                <w:rFonts w:hint="cs"/>
+                <w:rtl/>
+              </w:rPr>
+              <w:t>ו</w:t>
+            </w:r>
+            <w:r>
+              <w:t xml:space="preserve"> compression, </w:t>
+            </w:r>
+            <w:r>
+              <w:rPr>
+                <w:rFonts w:hint="cs"/>
+                <w:rtl/>
+              </w:rPr>
+              <w:t>עיצוב נתונים</w:t>
+            </w:r>
+            <w:bookmarkStart w:id="0" w:name="_GoBack"/>
+            <w:bookmarkEnd w:id="0"/>
           </w:p>
         </w:tc>
       </w:tr>
@@ -976,6 +1018,7 @@
         <w:bidi/>
         <w:rPr>
           <w:i/>
+          <w:rtl/>
         </w:rPr>
       </w:pPr>
       <w:r>
@@ -984,43 +1027,164 @@
           <w:rtl/>
         </w:rPr>
         <w:tab/>
-        <w:t xml:space="preserve">בחלק זה יש לציין את כל </w:t>
       </w:r>
       <w:r>
         <w:rPr>
           <w:rFonts w:hint="cs"/>
           <w:i/>
-          <w:rtl/>
-        </w:rPr>
-        <w:t>ה</w:t>
-      </w:r>
-      <w:r>
-        <w:rPr>
+        </w:rPr>
+        <w:t>SSL</w:t>
+      </w:r>
+      <w:r>
+        <w:rPr>
+          <w:rFonts w:hint="cs"/>
           <w:i/>
           <w:rtl/>
         </w:rPr>
-        <w:t>הגדרות</w:t>
-      </w:r>
-      <w:r>
-        <w:rPr>
-          <w:rFonts w:hint="cs"/>
+        <w:t xml:space="preserve"> </w:t>
+      </w:r>
+      <w:r>
+        <w:rPr>
           <w:i/>
           <w:rtl/>
         </w:rPr>
-        <w:t xml:space="preserve">, </w:t>
-      </w:r>
-      <w:r>
-        <w:rPr>
+        <w:t>–</w:t>
+      </w:r>
+      <w:r>
+        <w:rPr>
+          <w:rFonts w:hint="cs"/>
           <w:i/>
           <w:rtl/>
         </w:rPr>
-        <w:t>המושגים וראשי התיבות בהם תשתמשו בהמשך המסמך.</w:t>
-      </w:r>
-    </w:p>
-    <w:p>
-      <w:pPr>
-        <w:bidi/>
-      </w:pPr>
+        <w:t xml:space="preserve"> פרוטוקול המאפשר חיבור מאובטח ומוצפן בין שרת ללקוח </w:t>
+      </w:r>
+    </w:p>
+    <w:p>
+      <w:pPr>
+        <w:bidi/>
+        <w:rPr>
+          <w:rtl/>
+        </w:rPr>
+      </w:pPr>
+      <w:r>
+        <w:rPr>
+          <w:i/>
+          <w:rtl/>
+        </w:rPr>
+        <w:tab/>
+      </w:r>
+      <w:proofErr w:type="gramStart"/>
+      <w:r>
+        <w:rPr>
+          <w:i/>
+        </w:rPr>
+        <w:t>http</w:t>
+      </w:r>
+      <w:proofErr w:type="gramEnd"/>
+      <w:r>
+        <w:rPr>
+          <w:rFonts w:hint="cs"/>
+          <w:i/>
+          <w:rtl/>
+        </w:rPr>
+        <w:t xml:space="preserve"> </w:t>
+      </w:r>
+      <w:r>
+        <w:rPr>
+          <w:i/>
+          <w:rtl/>
+        </w:rPr>
+        <w:t>–</w:t>
+      </w:r>
+      <w:r>
+        <w:rPr>
+          <w:rFonts w:hint="cs"/>
+          <w:i/>
+          <w:rtl/>
+        </w:rPr>
+        <w:t xml:space="preserve"> </w:t>
+      </w:r>
+      <w:r>
+        <w:rPr>
+          <w:rFonts w:hint="cs"/>
+          <w:rtl/>
+        </w:rPr>
+        <w:t xml:space="preserve">פרוטוקול </w:t>
+      </w:r>
+      <w:proofErr w:type="spellStart"/>
+      <w:r>
+        <w:rPr>
+          <w:rFonts w:hint="cs"/>
+          <w:rtl/>
+        </w:rPr>
+        <w:t>לתקשרות</w:t>
+      </w:r>
+      <w:proofErr w:type="spellEnd"/>
+      <w:r>
+        <w:rPr>
+          <w:rFonts w:hint="cs"/>
+          <w:rtl/>
+        </w:rPr>
+        <w:t xml:space="preserve"> עם אתרי אינטרנט</w:t>
+      </w:r>
+    </w:p>
+    <w:p>
+      <w:pPr>
+        <w:bidi/>
+        <w:rPr>
+          <w:rFonts w:hint="cs"/>
+          <w:rtl/>
+        </w:rPr>
+      </w:pPr>
+      <w:r>
+        <w:rPr>
+          <w:rtl/>
+        </w:rPr>
+        <w:tab/>
+      </w:r>
+      <w:r>
+        <w:rPr>
+          <w:rFonts w:hint="cs"/>
+          <w:rtl/>
+        </w:rPr>
+        <w:t xml:space="preserve">דחיסה </w:t>
+      </w:r>
+      <w:r>
+        <w:rPr>
+          <w:rtl/>
+        </w:rPr>
+        <w:t>–</w:t>
+      </w:r>
+      <w:r>
+        <w:rPr>
+          <w:rFonts w:hint="cs"/>
+          <w:rtl/>
+        </w:rPr>
+        <w:t xml:space="preserve"> תהליך של הקטנת הנפח שמידע תופס, גוף התשובה מהאתר מגיע </w:t>
+      </w:r>
+      <w:r>
+        <w:rPr>
+          <w:rFonts w:hint="cs"/>
+          <w:rtl/>
+        </w:rPr>
+        <w:t xml:space="preserve">לפעמים דחוס, ויש להרחיב אותו חזרה </w:t>
+      </w:r>
+      <w:proofErr w:type="spellStart"/>
+      <w:r>
+        <w:rPr>
+          <w:rFonts w:hint="cs"/>
+          <w:rtl/>
+        </w:rPr>
+        <w:t>עלמנת</w:t>
+      </w:r>
+      <w:proofErr w:type="spellEnd"/>
+      <w:r>
+        <w:rPr>
+          <w:rFonts w:hint="cs"/>
+          <w:rtl/>
+        </w:rPr>
+        <w:t xml:space="preserve"> לשנות פרמטרים ולדחוס חזרה.</w:t>
+      </w:r>
     </w:p>
     <w:p>
       <w:pPr>
@@ -1175,29 +1339,23 @@
       </w:pPr>
       <w:r>
         <w:rPr>
-          <w:rtl/>
-        </w:rPr>
-        <w:t xml:space="preserve">בסעיף זה יש להסביר את החלוקה העיקרית למודולים השונים במערכת, והיחסים/קשרים ביניהם. יש להגדיר באופן ברור את תחום האחריות של כל מודול או רכיב, ולאיזו פונקציונליות (כפי שהוגדרה במסמך האפיון שנכתב לפני כן) </w:t>
-      </w:r>
-      <w:r>
-        <w:rPr>
-          <w:rFonts w:hint="cs"/>
-          <w:rtl/>
-        </w:rPr>
-        <w:t>הוא</w:t>
-      </w:r>
-      <w:r>
-        <w:rPr>
-          <w:rtl/>
-        </w:rPr>
-        <w:t xml:space="preserve"> מתקשר (בין אם מודול אחד בלבד או מספר מודולים יחד).</w:t>
-      </w:r>
-      <w:r>
-        <w:rPr>
-          <w:rtl/>
-        </w:rPr>
-        <w:br/>
-        <w:t>חשוב להסביר לא רק מה/איך נעשה אלא גם מדוע דווקא כך.</w:t>
+          <w:rFonts w:hint="cs"/>
+          <w:rtl/>
+        </w:rPr>
+        <w:t xml:space="preserve">המערכת מחולקת למחלקות כשכל מחלקה אחראית על צד אחד של התקשורת </w:t>
+      </w:r>
+      <w:r>
+        <w:rPr>
+          <w:rtl/>
+        </w:rPr>
+        <w:t>–</w:t>
+      </w:r>
+      <w:r>
+        <w:rPr>
+          <w:rFonts w:hint="cs"/>
+          <w:rtl/>
+        </w:rPr>
+        <w:t xml:space="preserve"> מחלקה אחת על השרת עצמו, מחלקה אחת על התקשורת מול הלקוח ומחלקה נוספת על התקשורת מול האתר.</w:t>
       </w:r>
       <w:r>
         <w:rPr>
@@ -1239,7 +1397,6 @@
         <w:bidi/>
         <w:ind w:left="360"/>
         <w:rPr>
-          <w:rFonts w:hint="cs"/>
           <w:rtl/>
         </w:rPr>
       </w:pPr>
@@ -1283,6 +1440,7 @@
         <w:bidi/>
         <w:ind w:left="360"/>
         <w:rPr>
+          <w:rFonts w:hint="cs"/>
           <w:rtl/>
         </w:rPr>
       </w:pPr>
@@ -1314,7 +1472,65 @@
           <w:rFonts w:hint="cs"/>
           <w:rtl/>
         </w:rPr>
-        <w:t xml:space="preserve"> על מנת לאפשר עבודה עם מספק לקוחות </w:t>
+        <w:t xml:space="preserve"> על מנת לא</w:t>
+      </w:r>
+      <w:r>
+        <w:rPr>
+          <w:rFonts w:hint="cs"/>
+          <w:rtl/>
+        </w:rPr>
+        <w:t>פשר עבודה עם מספק לקוחות במקביל.</w:t>
+      </w:r>
+    </w:p>
+    <w:p>
+      <w:pPr>
+        <w:pStyle w:val="ListBullet"/>
+        <w:numPr>
+          <w:ilvl w:val="0"/>
+          <w:numId w:val="0"/>
+        </w:numPr>
+        <w:bidi/>
+        <w:ind w:left="360"/>
+        <w:rPr>
+          <w:rFonts w:hint="cs"/>
+          <w:rtl/>
+        </w:rPr>
+      </w:pPr>
+      <w:r>
+        <w:rPr>
+          <w:rFonts w:hint="cs"/>
+        </w:rPr>
+        <w:t>R</w:t>
+      </w:r>
+      <w:r>
+        <w:t xml:space="preserve">equest </w:t>
+      </w:r>
+      <w:r>
+        <w:rPr>
+          <w:rFonts w:hint="cs"/>
+          <w:rtl/>
+        </w:rPr>
+        <w:t xml:space="preserve"> - מחלקה המייצגת את </w:t>
+      </w:r>
+      <w:r>
+        <w:rPr>
+          <w:rFonts w:hint="cs"/>
+          <w:rtl/>
+        </w:rPr>
+        <w:t>בקשת ה</w:t>
+      </w:r>
+      <w:r>
+        <w:rPr>
+          <w:rFonts w:hint="cs"/>
+        </w:rPr>
+        <w:t>HTTP</w:t>
+      </w:r>
+      <w:r>
+        <w:rPr>
+          <w:rFonts w:hint="cs"/>
+          <w:rtl/>
+        </w:rPr>
+        <w:t xml:space="preserve"> שתישלח לאתר ואת התגובה שתישלח ללקוח, תפקידה לעבד את הבקשה, ולשנות את הפרמטרים שיש לשנות בבקשה ובתגובה של </w:t>
       </w:r>
       <w:proofErr w:type="spellStart"/>
       <w:r>
@@ -1322,11 +1538,76 @@
           <w:rFonts w:hint="cs"/>
           <w:rtl/>
         </w:rPr>
-        <w:t>במקבילץ</w:t>
+        <w:t>של</w:t>
       </w:r>
       <w:proofErr w:type="spellEnd"/>
       <w:r>
         <w:rPr>
+          <w:rFonts w:hint="cs"/>
+          <w:rtl/>
+        </w:rPr>
+        <w:t xml:space="preserve"> האתר על מנת שהלקוח יקבל תשובה תקינה</w:t>
+      </w:r>
+    </w:p>
+    <w:p>
+      <w:pPr>
+        <w:pStyle w:val="ListBullet"/>
+        <w:numPr>
+          <w:ilvl w:val="0"/>
+          <w:numId w:val="0"/>
+        </w:numPr>
+        <w:bidi/>
+        <w:ind w:left="360"/>
+        <w:rPr>
+          <w:rtl/>
+        </w:rPr>
+      </w:pPr>
+      <w:r>
+        <w:t>Compression</w:t>
+      </w:r>
+      <w:r>
+        <w:rPr>
+          <w:rFonts w:hint="cs"/>
+          <w:rtl/>
+        </w:rPr>
+        <w:t xml:space="preserve"> </w:t>
+      </w:r>
+      <w:r>
+        <w:rPr>
+          <w:rtl/>
+        </w:rPr>
+        <w:t>–</w:t>
+      </w:r>
+      <w:r>
+        <w:rPr>
+          <w:rFonts w:hint="cs"/>
+          <w:rtl/>
+        </w:rPr>
+        <w:t xml:space="preserve"> מחלקה המכילה פונקציות סט</w:t>
+      </w:r>
+      <w:r>
+        <w:rPr>
+          <w:rFonts w:hint="cs"/>
+          <w:rtl/>
+        </w:rPr>
+        <w:t>טיות שתפקידן לטפל בדחיסה של גוף</w:t>
+      </w:r>
+      <w:r>
+        <w:rPr>
+          <w:rFonts w:hint="cs"/>
+          <w:rtl/>
+        </w:rPr>
+        <w:t xml:space="preserve"> התשובה מהאתר</w:t>
+      </w:r>
+      <w:r>
+        <w:rPr>
+          <w:rFonts w:hint="cs"/>
+          <w:rtl/>
+        </w:rPr>
+        <w:t xml:space="preserve"> על מנת שניתן יהיה לשנות פרמטרים.</w:t>
+      </w:r>
+      <w:r>
+        <w:rPr>
           <w:rtl/>
         </w:rPr>
         <w:br/>
@@ -1365,6 +1646,9 @@
     <w:p>
       <w:pPr>
         <w:bidi/>
+        <w:rPr>
+          <w:rtl/>
+        </w:rPr>
       </w:pPr>
       <w:r>
         <w:rPr>
@@ -1374,33 +1658,40 @@
       </w:r>
       <w:r>
         <w:rPr>
-          <w:rtl/>
-        </w:rPr>
-        <w:t>כאן יש לפרט ובעיקר להסביר מדוע בחרתם דווקא בחלוקת הרכיבים/תפקידים הזו ולא אחרת. מה היתרונות שלכם מבחינתה, וגם מה החסרונות שאתם מודעים אליהם. במידה וחשבתם על חלופות אחרות, יש לציין אותן ולהסביר בקצרה כיצד הן שונות מהפתרון שנבחר - ומדוע החלטתם בסופו של דבר שלא לבחור בחלופות האלו.</w:t>
-      </w:r>
-      <w:r>
-        <w:rPr>
-          <w:rtl/>
-        </w:rPr>
-        <w:br/>
-        <w:t xml:space="preserve">כאן יש להתייחס גם לגבי </w:t>
-      </w:r>
-      <w:r>
-        <w:rPr>
-          <w:rFonts w:hint="cs"/>
-          <w:u w:val="single"/>
-          <w:rtl/>
-        </w:rPr>
-        <w:t xml:space="preserve">שפת </w:t>
-      </w:r>
-      <w:r>
-        <w:rPr>
-          <w:rFonts w:hint="cs"/>
-          <w:u w:val="single"/>
-          <w:rtl/>
-        </w:rPr>
-        <w:t>התכנות</w:t>
-      </w:r>
+          <w:rFonts w:hint="cs"/>
+          <w:rtl/>
+        </w:rPr>
+        <w:t xml:space="preserve">בחרתי בחלוקה למחלקות לפי הרכיבים השונים של המערכת </w:t>
+      </w:r>
+      <w:r>
+        <w:rPr>
+          <w:rtl/>
+        </w:rPr>
+        <w:t>–</w:t>
+      </w:r>
+      <w:r>
+        <w:rPr>
+          <w:rFonts w:hint="cs"/>
+          <w:rtl/>
+        </w:rPr>
+        <w:t xml:space="preserve"> השרת עצמו, התקשורת עם הלק</w:t>
+      </w:r>
+      <w:r>
+        <w:rPr>
+          <w:rFonts w:hint="cs"/>
+          <w:rtl/>
+        </w:rPr>
+        <w:t xml:space="preserve">וח והתקשורת עם האתר, בנוסף, יש חלוקה לפונקציות שלכל אחד תפקיד מוגדר, כך נשמר עקרון </w:t>
+      </w:r>
+      <w:proofErr w:type="spellStart"/>
+      <w:r>
+        <w:rPr>
+          <w:rFonts w:hint="cs"/>
+          <w:rtl/>
+        </w:rPr>
+        <w:t>הכימוס</w:t>
+      </w:r>
+      <w:proofErr w:type="spellEnd"/>
       <w:r>
         <w:rPr>
           <w:rFonts w:hint="cs"/>
@@ -1409,16 +1700,64 @@
         <w:t xml:space="preserve"> </w:t>
       </w:r>
       <w:r>
-        <w:rPr>
-          <w:rtl/>
-        </w:rPr>
-        <w:t>שבה</w:t>
-      </w:r>
-      <w:r>
-        <w:rPr>
-          <w:rtl/>
-        </w:rPr>
-        <w:t xml:space="preserve"> בחרתם לכתוב כל רכיב, ומדוע דווקא בשפה זו ולא אחרת.</w:t>
+        <w:t xml:space="preserve"> (</w:t>
+      </w:r>
+      <w:proofErr w:type="spellStart"/>
+      <w:r>
+        <w:t>Encapsulaiton</w:t>
+      </w:r>
+      <w:proofErr w:type="spellEnd"/>
+      <w:r>
+        <w:t>)</w:t>
+      </w:r>
+      <w:r>
+        <w:rPr>
+          <w:rFonts w:hint="cs"/>
+          <w:rtl/>
+        </w:rPr>
+        <w:t>מה שמאפשר אבחון של בעיות ביתר קלות ודיוק.</w:t>
+      </w:r>
+    </w:p>
+    <w:p>
+      <w:pPr>
+        <w:bidi/>
+        <w:rPr>
+          <w:rtl/>
+        </w:rPr>
+      </w:pPr>
+      <w:r>
+        <w:rPr>
+          <w:rFonts w:hint="cs"/>
+          <w:rtl/>
+        </w:rPr>
+        <w:t xml:space="preserve">בנוסף הפרויקט כתוב בשפת </w:t>
+      </w:r>
+      <w:r>
+        <w:rPr>
+          <w:rFonts w:hint="cs"/>
+        </w:rPr>
+        <w:t>P</w:t>
+      </w:r>
+      <w:r>
+        <w:t>ython</w:t>
+      </w:r>
+      <w:r>
+        <w:rPr>
+          <w:rFonts w:hint="cs"/>
+          <w:rtl/>
+        </w:rPr>
+        <w:t xml:space="preserve"> שהיא שפה נוחה שמאפשר שינויים קלים בקוד ולכן טובה מאוד לאפליקציות צד שרת שדורשות עדכונים מהירים, ולא בהכרח דורשות ממשק גרפי, אך אפשרות לגשת ולשנות את הקוד במהירות ובנוחות ללא עיכובים.</w:t>
+      </w:r>
+    </w:p>
+    <w:p>
+      <w:pPr>
+        <w:bidi/>
+      </w:pPr>
+      <w:r>
+        <w:rPr>
+          <w:rFonts w:hint="cs"/>
+        </w:rPr>
+        <w:t xml:space="preserve"> </w:t>
       </w:r>
     </w:p>
     <w:p>
@@ -1501,262 +1840,46 @@
     </w:p>
     <w:p>
       <w:pPr>
-        <w:bidi/>
-        <w:ind w:firstLine="361"/>
-        <w:rPr>
-          <w:rtl/>
-        </w:rPr>
-      </w:pPr>
-      <w:r>
-        <w:rPr>
-          <w:rtl/>
-        </w:rPr>
-        <w:t>בסעיף זה יש לפרט את כל סוגי המידע אשר מועבר או נשמר במערכת - בין אם בין רכיבים, ב</w:t>
-      </w:r>
-      <w:bookmarkStart w:id="0" w:name="_GoBack"/>
-      <w:bookmarkEnd w:id="0"/>
-      <w:r>
-        <w:rPr>
-          <w:rtl/>
-        </w:rPr>
-        <w:t>ין מודולים או בכל צורה אחרת (כלומר גם אם זה משמש רק לתקשורת פנימית ולא ע"ג הרשת, או למשל אם זה משהו ששומרים לקובץ/בסיס נתונים)</w:t>
-      </w:r>
-      <w:r>
-        <w:rPr>
-          <w:rFonts w:hint="cs"/>
-          <w:rtl/>
-        </w:rPr>
-        <w:t>.</w:t>
-      </w:r>
-    </w:p>
-    <w:p>
-      <w:pPr>
         <w:pStyle w:val="ListBullet"/>
-        <w:bidi/>
-      </w:pPr>
-      <w:r>
-        <w:rPr>
-          <w:rFonts w:hint="cs"/>
-          <w:rtl/>
-        </w:rPr>
-        <w:t>ל</w:t>
-      </w:r>
-      <w:r>
-        <w:rPr>
-          <w:rtl/>
-        </w:rPr>
-        <w:t xml:space="preserve">כל סוג מידע כזה יש </w:t>
-      </w:r>
-      <w:r>
-        <w:rPr>
-          <w:rFonts w:hint="cs"/>
-          <w:rtl/>
-        </w:rPr>
-        <w:t>לפרט על ה</w:t>
-      </w:r>
-      <w:r>
-        <w:rPr>
-          <w:rtl/>
-        </w:rPr>
-        <w:t xml:space="preserve">שדות </w:t>
-      </w:r>
-      <w:r>
-        <w:rPr>
-          <w:rFonts w:hint="cs"/>
-          <w:rtl/>
-        </w:rPr>
-        <w:t xml:space="preserve">אותן </w:t>
-      </w:r>
-      <w:r>
-        <w:rPr>
-          <w:rtl/>
-        </w:rPr>
-        <w:t>הוא מכיל ומאיזה סוג כל שדה, מה טווח הערכים הרלוונטי לגביו וכל הגבלה או מידע נוסף אחר שאתם מוצאים לנכון (למשל: האם מותר שהשדה יהיה ריק ומה המשמעות של זה, אורך או ערך מיני</w:t>
-      </w:r>
-      <w:r>
-        <w:rPr>
-          <w:rtl/>
-        </w:rPr>
-        <w:t>מלי/מקסימלי למספר או למחרוזת)</w:t>
-      </w:r>
-    </w:p>
-    <w:p>
-      <w:pPr>
-        <w:pStyle w:val="ListBullet"/>
-        <w:bidi/>
-      </w:pPr>
-      <w:r>
-        <w:rPr>
-          <w:rtl/>
-        </w:rPr>
-        <w:t>יש לציין לאיז</w:t>
-      </w:r>
-      <w:r>
-        <w:rPr>
-          <w:rtl/>
-        </w:rPr>
-        <w:t xml:space="preserve">ו מטרה משמש כל מבנה נתונים. </w:t>
-      </w:r>
-    </w:p>
-    <w:p>
-      <w:pPr>
-        <w:pStyle w:val="ListBullet"/>
-        <w:bidi/>
-      </w:pPr>
-      <w:r>
-        <w:rPr>
-          <w:rtl/>
-        </w:rPr>
-        <w:t>עבור פרוטוקול תקשורת-נתו</w:t>
-      </w:r>
-      <w:r>
-        <w:rPr>
-          <w:rtl/>
-        </w:rPr>
-        <w:t>נים בין רכיבים שונים:</w:t>
-      </w:r>
-    </w:p>
-    <w:p>
-      <w:pPr>
-        <w:pStyle w:val="ListBullet"/>
-        <w:tabs>
-          <w:tab w:val="clear" w:pos="360"/>
-          <w:tab w:val="num" w:pos="720"/>
-        </w:tabs>
-        <w:bidi/>
-        <w:ind w:left="720"/>
-      </w:pPr>
-      <w:r>
-        <w:rPr>
-          <w:rtl/>
-        </w:rPr>
-        <w:t>מה המצבים</w:t>
-      </w:r>
-      <w:r>
-        <w:rPr>
-          <w:rFonts w:hint="cs"/>
-          <w:rtl/>
-        </w:rPr>
-        <w:t xml:space="preserve"> </w:t>
-      </w:r>
-      <w:r>
-        <w:rPr>
-          <w:rtl/>
-        </w:rPr>
-        <w:t xml:space="preserve">השונים לכל סוג של תקשורת (למשל </w:t>
-      </w:r>
-      <w:proofErr w:type="spellStart"/>
-      <w:r>
-        <w:rPr>
-          <w:rtl/>
-        </w:rPr>
-        <w:t>אותנט</w:t>
-      </w:r>
-      <w:r>
-        <w:rPr>
-          <w:rtl/>
-        </w:rPr>
-        <w:t>יקציה</w:t>
-      </w:r>
-      <w:proofErr w:type="spellEnd"/>
-      <w:r>
-        <w:rPr>
-          <w:rtl/>
-        </w:rPr>
-        <w:t>, הרשמה, שליחת קובץ וכו')</w:t>
-      </w:r>
-    </w:p>
-    <w:p>
-      <w:pPr>
-        <w:pStyle w:val="ListBullet"/>
-        <w:tabs>
-          <w:tab w:val="clear" w:pos="360"/>
-          <w:tab w:val="num" w:pos="720"/>
-        </w:tabs>
-        <w:bidi/>
-        <w:ind w:left="720"/>
-      </w:pPr>
-      <w:r>
-        <w:rPr>
-          <w:rtl/>
-        </w:rPr>
-        <w:t>באילו ייצוגי מידע נעשה שימוש + תרשים זרימה של המצבים השונים שיכולים להיות וסדר השלבים שלהם (למשל כיצד נעביר מידע על מקרים של סיסמה שגויה, משתמש חסום, הת</w:t>
-      </w:r>
-      <w:r>
-        <w:rPr>
-          <w:rtl/>
-        </w:rPr>
-        <w:t>חברות מוצלחת וכו')</w:t>
-      </w:r>
-    </w:p>
-    <w:p>
-      <w:pPr>
-        <w:pStyle w:val="ListBullet"/>
-        <w:bidi/>
-      </w:pPr>
-      <w:r>
-        <w:rPr>
-          <w:rtl/>
-        </w:rPr>
-        <w:t xml:space="preserve">מומלץ להגדיר מראש קודים של בקשות/פעולות, תוצאות/תגובות ושגיאות אשר </w:t>
-      </w:r>
-      <w:r>
-        <w:rPr>
-          <w:rFonts w:hint="cs"/>
-          <w:rtl/>
-        </w:rPr>
-        <w:t xml:space="preserve">ישותפו בין כך </w:t>
-      </w:r>
-      <w:r>
-        <w:rPr>
-          <w:rtl/>
-        </w:rPr>
-        <w:t xml:space="preserve">הרכיבים </w:t>
-      </w:r>
-      <w:r>
-        <w:rPr>
-          <w:rFonts w:hint="cs"/>
-          <w:rtl/>
-        </w:rPr>
-        <w:t>הרלוונטיי</w:t>
-      </w:r>
-      <w:r>
-        <w:rPr>
-          <w:rFonts w:hint="eastAsia"/>
-          <w:rtl/>
-        </w:rPr>
-        <w:t>ם</w:t>
-      </w:r>
-    </w:p>
-    <w:p>
-      <w:pPr>
-        <w:pStyle w:val="ListBullet"/>
-        <w:bidi/>
-      </w:pPr>
-      <w:r>
-        <w:rPr>
-          <w:rtl/>
-        </w:rPr>
-        <w:t>יש להתייחס לאופי המידע הנשמר (האם הוא טקסטואלי או בינארי) ולייצגו בצורה נוחה והולמת בהתאם</w:t>
-      </w:r>
-    </w:p>
-    <w:p>
-      <w:pPr>
-        <w:pStyle w:val="ListBullet"/>
-        <w:bidi/>
-      </w:pPr>
-      <w:r>
-        <w:rPr>
-          <w:rFonts w:hint="cs"/>
-          <w:rtl/>
-        </w:rPr>
-        <w:t xml:space="preserve">יש </w:t>
-      </w:r>
-      <w:r>
-        <w:rPr>
-          <w:rtl/>
-        </w:rPr>
-        <w:t>לפרט אודות מבנה בסיס הנתונים (חלוקה לטבלאות, השם והטיפוס של כל עמודה/שדה, קשרים בין טבלאות ואילוצים כלשהם על עמודות)</w:t>
+        <w:numPr>
+          <w:ilvl w:val="0"/>
+          <w:numId w:val="0"/>
+        </w:numPr>
+        <w:bidi/>
+        <w:ind w:left="360"/>
+      </w:pPr>
+      <w:r>
+        <w:rPr>
+          <w:rFonts w:hint="cs"/>
+          <w:rtl/>
+        </w:rPr>
+        <w:t xml:space="preserve">השרת מתחבר ללוקח בתקשורת מאובטחת באמצעות </w:t>
+      </w:r>
+      <w:r>
+        <w:rPr>
+          <w:rFonts w:hint="cs"/>
+        </w:rPr>
+        <w:t>SSL</w:t>
+      </w:r>
+      <w:r>
+        <w:rPr>
+          <w:rFonts w:hint="cs"/>
+          <w:rtl/>
+        </w:rPr>
+        <w:t xml:space="preserve">, ושולח לו בקשת </w:t>
+      </w:r>
+      <w:r>
+        <w:rPr>
+          <w:rFonts w:hint="cs"/>
+        </w:rPr>
+        <w:t>HTTP</w:t>
+      </w:r>
+      <w:r>
+        <w:rPr>
+          <w:rFonts w:hint="cs"/>
+          <w:rtl/>
+        </w:rPr>
+        <w:t>, שהיא בקשה טקסטואלית, הבקשה עצמה עוברת שינוי כל, שכל הכתובות של השרת הופכות לכתובות של האתר שאליו תועבר הבקשה, הבקשה לאחר מכן נשלחת לאתר ומתקבלת תשובה טקסטואלית גם היא, בה כל כתובות האינטרנט משונות לכתובות שיעברו דרך השרת ואז היא נשלחת ללקוח.</w:t>
       </w:r>
     </w:p>
     <w:p>
@@ -2034,7 +2157,6 @@
         <w:ind w:firstLine="720"/>
         <w:contextualSpacing/>
         <w:rPr>
-          <w:rFonts w:hint="cs"/>
           <w:rtl/>
         </w:rPr>
       </w:pPr>
@@ -2062,7 +2184,6 @@
         <w:ind w:firstLine="720"/>
         <w:contextualSpacing/>
         <w:rPr>
-          <w:rFonts w:hint="cs"/>
           <w:rtl/>
         </w:rPr>
       </w:pPr>
@@ -2089,9 +2210,6 @@
     <w:p>
       <w:pPr>
         <w:bidi/>
-        <w:rPr>
-          <w:rFonts w:hint="cs"/>
-        </w:rPr>
       </w:pPr>
     </w:p>
     <w:p>

</xml_diff>